<commit_message>
add text to docx
</commit_message>
<xml_diff>
--- a/cahier de chargedocx.docx
+++ b/cahier de chargedocx.docx
@@ -1,6 +1,6 @@
 
 <file path=word/document.xml><?xml version="1.0" encoding="utf-8"?>
-<w:document xmlns:wpc="http://schemas.microsoft.com/office/word/2010/wordprocessingCanvas" xmlns:cx="http://schemas.microsoft.com/office/drawing/2014/chartex" xmlns:cx1="http://schemas.microsoft.com/office/drawing/2015/9/8/chartex" xmlns:cx2="http://schemas.microsoft.com/office/drawing/2015/10/21/chartex" xmlns:cx3="http://schemas.microsoft.com/office/drawing/2016/5/9/chartex" xmlns:cx4="http://schemas.microsoft.com/office/drawing/2016/5/10/chartex" xmlns:cx5="http://schemas.microsoft.com/office/drawing/2016/5/11/chartex" xmlns:cx6="http://schemas.microsoft.com/office/drawing/2016/5/12/chartex" xmlns:cx7="http://schemas.microsoft.com/office/drawing/2016/5/13/chartex" xmlns:cx8="http://schemas.microsoft.com/office/drawing/2016/5/14/chartex" xmlns:mc="http://schemas.openxmlformats.org/markup-compatibility/2006" xmlns:aink="http://schemas.microsoft.com/office/drawing/2016/ink" xmlns:am3d="http://schemas.microsoft.com/office/drawing/2017/model3d" xmlns:o="urn:schemas-microsoft-com:office:office" xmlns:r="http://schemas.openxmlformats.org/officeDocument/2006/relationships" xmlns:m="http://schemas.openxmlformats.org/officeDocument/2006/math" xmlns:v="urn:schemas-microsoft-com:vml" xmlns:wp14="http://schemas.microsoft.com/office/word/2010/wordprocessingDrawing" xmlns:wp="http://schemas.openxmlformats.org/drawingml/2006/wordprocessingDrawing" xmlns:w10="urn:schemas-microsoft-com:office:word" xmlns:w="http://schemas.openxmlformats.org/wordprocessingml/2006/main" xmlns:w14="http://schemas.microsoft.com/office/word/2010/wordml" xmlns:w15="http://schemas.microsoft.com/office/word/2012/wordml" xmlns:w16cex="http://schemas.microsoft.com/office/word/2018/wordml/cex" xmlns:w16cid="http://schemas.microsoft.com/office/word/2016/wordml/cid" xmlns:w16="http://schemas.microsoft.com/office/word/2018/wordml" xmlns:w16sdtdh="http://schemas.microsoft.com/office/word/2020/wordml/sdtdatahash" xmlns:w16se="http://schemas.microsoft.com/office/word/2015/wordml/symex" xmlns:wpg="http://schemas.microsoft.com/office/word/2010/wordprocessingGroup" xmlns:wpi="http://schemas.microsoft.com/office/word/2010/wordprocessingInk" xmlns:wne="http://schemas.microsoft.com/office/word/2006/wordml" xmlns:wps="http://schemas.microsoft.com/office/word/2010/wordprocessingShape" mc:Ignorable="w14 w15 w16se w16cid w16 w16cex w16sdtdh wp14">
+<w:document xmlns:wpc="http://schemas.microsoft.com/office/word/2010/wordprocessingCanvas" xmlns:cx="http://schemas.microsoft.com/office/drawing/2014/chartex" xmlns:cx1="http://schemas.microsoft.com/office/drawing/2015/9/8/chartex" xmlns:cx2="http://schemas.microsoft.com/office/drawing/2015/10/21/chartex" xmlns:cx3="http://schemas.microsoft.com/office/drawing/2016/5/9/chartex" xmlns:cx4="http://schemas.microsoft.com/office/drawing/2016/5/10/chartex" xmlns:cx5="http://schemas.microsoft.com/office/drawing/2016/5/11/chartex" xmlns:cx6="http://schemas.microsoft.com/office/drawing/2016/5/12/chartex" xmlns:cx7="http://schemas.microsoft.com/office/drawing/2016/5/13/chartex" xmlns:cx8="http://schemas.microsoft.com/office/drawing/2016/5/14/chartex" xmlns:mc="http://schemas.openxmlformats.org/markup-compatibility/2006" xmlns:aink="http://schemas.microsoft.com/office/drawing/2016/ink" xmlns:am3d="http://schemas.microsoft.com/office/drawing/2017/model3d" xmlns:o="urn:schemas-microsoft-com:office:office" xmlns:oel="http://schemas.microsoft.com/office/2019/extlst" xmlns:r="http://schemas.openxmlformats.org/officeDocument/2006/relationships" xmlns:m="http://schemas.openxmlformats.org/officeDocument/2006/math" xmlns:v="urn:schemas-microsoft-com:vml" xmlns:wp14="http://schemas.microsoft.com/office/word/2010/wordprocessingDrawing" xmlns:wp="http://schemas.openxmlformats.org/drawingml/2006/wordprocessingDrawing" xmlns:w10="urn:schemas-microsoft-com:office:word" xmlns:w="http://schemas.openxmlformats.org/wordprocessingml/2006/main" xmlns:w14="http://schemas.microsoft.com/office/word/2010/wordml" xmlns:w15="http://schemas.microsoft.com/office/word/2012/wordml" xmlns:w16cex="http://schemas.microsoft.com/office/word/2018/wordml/cex" xmlns:w16cid="http://schemas.microsoft.com/office/word/2016/wordml/cid" xmlns:w16="http://schemas.microsoft.com/office/word/2018/wordml" xmlns:w16sdtdh="http://schemas.microsoft.com/office/word/2020/wordml/sdtdatahash" xmlns:w16se="http://schemas.microsoft.com/office/word/2015/wordml/symex" xmlns:wpg="http://schemas.microsoft.com/office/word/2010/wordprocessingGroup" xmlns:wpi="http://schemas.microsoft.com/office/word/2010/wordprocessingInk" xmlns:wne="http://schemas.microsoft.com/office/word/2006/wordml" xmlns:wps="http://schemas.microsoft.com/office/word/2010/wordprocessingShape" mc:Ignorable="w14 w15 w16se w16cid w16 w16cex w16sdtdh wp14">
   <w:body>
     <w:p>
       <w:pPr>
@@ -21,14 +21,18 @@
     <w:p>
       <w:pPr>
         <w:rPr>
-          <w:sz w:val="28"/>
-          <w:szCs w:val="28"/>
-        </w:rPr>
-      </w:pPr>
-      <w:r>
-        <w:rPr>
-          <w:sz w:val="28"/>
-          <w:szCs w:val="28"/>
+          <w:b/>
+          <w:bCs/>
+          <w:sz w:val="26"/>
+          <w:szCs w:val="26"/>
+        </w:rPr>
+      </w:pPr>
+      <w:r>
+        <w:rPr>
+          <w:b/>
+          <w:bCs/>
+          <w:sz w:val="26"/>
+          <w:szCs w:val="26"/>
         </w:rPr>
         <w:t>Objectives</w:t>
       </w:r>
@@ -41,16 +45,41 @@
           <w:numId w:val="1"/>
         </w:numPr>
         <w:rPr>
-          <w:sz w:val="28"/>
-          <w:szCs w:val="28"/>
-        </w:rPr>
-      </w:pPr>
-      <w:r>
-        <w:rPr>
-          <w:sz w:val="28"/>
-          <w:szCs w:val="28"/>
-        </w:rPr>
-        <w:t>Réduire le besoin de courtiers</w:t>
+          <w:sz w:val="26"/>
+          <w:szCs w:val="26"/>
+        </w:rPr>
+      </w:pPr>
+      <w:proofErr w:type="spellStart"/>
+      <w:r>
+        <w:rPr>
+          <w:sz w:val="26"/>
+          <w:szCs w:val="26"/>
+        </w:rPr>
+        <w:t>Réduire</w:t>
+      </w:r>
+      <w:proofErr w:type="spellEnd"/>
+      <w:r>
+        <w:rPr>
+          <w:sz w:val="26"/>
+          <w:szCs w:val="26"/>
+        </w:rPr>
+        <w:t xml:space="preserve"> le </w:t>
+      </w:r>
+      <w:proofErr w:type="spellStart"/>
+      <w:r>
+        <w:rPr>
+          <w:sz w:val="26"/>
+          <w:szCs w:val="26"/>
+        </w:rPr>
+        <w:t>besoin</w:t>
+      </w:r>
+      <w:proofErr w:type="spellEnd"/>
+      <w:r>
+        <w:rPr>
+          <w:sz w:val="26"/>
+          <w:szCs w:val="26"/>
+        </w:rPr>
+        <w:t xml:space="preserve"> de courtiers</w:t>
       </w:r>
     </w:p>
     <w:p>
@@ -61,17 +90,42 @@
           <w:numId w:val="1"/>
         </w:numPr>
         <w:rPr>
-          <w:sz w:val="28"/>
-          <w:szCs w:val="28"/>
-        </w:rPr>
-      </w:pPr>
-      <w:r>
-        <w:rPr>
-          <w:sz w:val="28"/>
-          <w:szCs w:val="28"/>
-        </w:rPr>
-        <w:t>Augmenter la chance de louer rapidement</w:t>
-      </w:r>
+          <w:sz w:val="26"/>
+          <w:szCs w:val="26"/>
+        </w:rPr>
+      </w:pPr>
+      <w:r>
+        <w:rPr>
+          <w:sz w:val="26"/>
+          <w:szCs w:val="26"/>
+        </w:rPr>
+        <w:t xml:space="preserve">Augmenter la chance de </w:t>
+      </w:r>
+      <w:proofErr w:type="spellStart"/>
+      <w:r>
+        <w:rPr>
+          <w:sz w:val="26"/>
+          <w:szCs w:val="26"/>
+        </w:rPr>
+        <w:t>louer</w:t>
+      </w:r>
+      <w:proofErr w:type="spellEnd"/>
+      <w:r>
+        <w:rPr>
+          <w:sz w:val="26"/>
+          <w:szCs w:val="26"/>
+        </w:rPr>
+        <w:t xml:space="preserve"> </w:t>
+      </w:r>
+      <w:proofErr w:type="spellStart"/>
+      <w:r>
+        <w:rPr>
+          <w:sz w:val="26"/>
+          <w:szCs w:val="26"/>
+        </w:rPr>
+        <w:t>rapidement</w:t>
+      </w:r>
+      <w:proofErr w:type="spellEnd"/>
     </w:p>
     <w:p>
       <w:pPr>
@@ -81,53 +135,150 @@
           <w:numId w:val="1"/>
         </w:numPr>
         <w:rPr>
-          <w:sz w:val="28"/>
-          <w:szCs w:val="28"/>
-        </w:rPr>
-      </w:pPr>
-      <w:r>
-        <w:rPr>
-          <w:sz w:val="28"/>
-          <w:szCs w:val="28"/>
-        </w:rPr>
-        <w:t>Faciliter la recherche de maisons et d’appartement (</w:t>
-      </w:r>
-      <w:r>
-        <w:rPr>
-          <w:sz w:val="28"/>
-          <w:szCs w:val="28"/>
-        </w:rPr>
-        <w:t xml:space="preserve">il ne sera pas nécessaire </w:t>
-      </w:r>
-      <w:r>
-        <w:rPr>
-          <w:sz w:val="28"/>
-          <w:szCs w:val="28"/>
+          <w:sz w:val="26"/>
+          <w:szCs w:val="26"/>
+        </w:rPr>
+      </w:pPr>
+      <w:proofErr w:type="spellStart"/>
+      <w:r>
+        <w:rPr>
+          <w:sz w:val="26"/>
+          <w:szCs w:val="26"/>
+        </w:rPr>
+        <w:t>Faciliter</w:t>
+      </w:r>
+      <w:proofErr w:type="spellEnd"/>
+      <w:r>
+        <w:rPr>
+          <w:sz w:val="26"/>
+          <w:szCs w:val="26"/>
+        </w:rPr>
+        <w:t xml:space="preserve"> la </w:t>
+      </w:r>
+      <w:proofErr w:type="spellStart"/>
+      <w:r>
+        <w:rPr>
+          <w:sz w:val="26"/>
+          <w:szCs w:val="26"/>
+        </w:rPr>
+        <w:t>recherche</w:t>
+      </w:r>
+      <w:proofErr w:type="spellEnd"/>
+      <w:r>
+        <w:rPr>
+          <w:sz w:val="26"/>
+          <w:szCs w:val="26"/>
+        </w:rPr>
+        <w:t xml:space="preserve"> de </w:t>
+      </w:r>
+      <w:proofErr w:type="spellStart"/>
+      <w:r>
+        <w:rPr>
+          <w:sz w:val="26"/>
+          <w:szCs w:val="26"/>
+        </w:rPr>
+        <w:t>maisons</w:t>
+      </w:r>
+      <w:proofErr w:type="spellEnd"/>
+      <w:r>
+        <w:rPr>
+          <w:sz w:val="26"/>
+          <w:szCs w:val="26"/>
+        </w:rPr>
+        <w:t xml:space="preserve"> et </w:t>
+      </w:r>
+      <w:proofErr w:type="spellStart"/>
+      <w:r>
+        <w:rPr>
+          <w:sz w:val="26"/>
+          <w:szCs w:val="26"/>
+        </w:rPr>
+        <w:t>d’appartement</w:t>
+      </w:r>
+      <w:proofErr w:type="spellEnd"/>
+      <w:r>
+        <w:rPr>
+          <w:sz w:val="26"/>
+          <w:szCs w:val="26"/>
+        </w:rPr>
+        <w:t xml:space="preserve"> (</w:t>
+      </w:r>
+      <w:proofErr w:type="spellStart"/>
+      <w:r>
+        <w:rPr>
+          <w:sz w:val="26"/>
+          <w:szCs w:val="26"/>
+        </w:rPr>
+        <w:t>il</w:t>
+      </w:r>
+      <w:proofErr w:type="spellEnd"/>
+      <w:r>
+        <w:rPr>
+          <w:sz w:val="26"/>
+          <w:szCs w:val="26"/>
+        </w:rPr>
+        <w:t xml:space="preserve"> ne sera pas </w:t>
+      </w:r>
+      <w:proofErr w:type="spellStart"/>
+      <w:r>
+        <w:rPr>
+          <w:sz w:val="26"/>
+          <w:szCs w:val="26"/>
+        </w:rPr>
+        <w:t>nécessaire</w:t>
+      </w:r>
+      <w:proofErr w:type="spellEnd"/>
+      <w:r>
+        <w:rPr>
+          <w:sz w:val="26"/>
+          <w:szCs w:val="26"/>
+        </w:rPr>
+        <w:t xml:space="preserve"> </w:t>
+      </w:r>
+      <w:proofErr w:type="spellStart"/>
+      <w:r>
+        <w:rPr>
+          <w:sz w:val="26"/>
+          <w:szCs w:val="26"/>
         </w:rPr>
         <w:t>d</w:t>
       </w:r>
       <w:r>
         <w:rPr>
-          <w:sz w:val="28"/>
-          <w:szCs w:val="28"/>
-        </w:rPr>
-        <w:t>’étre present sur place)</w:t>
-      </w:r>
-    </w:p>
-    <w:p>
-      <w:pPr>
-        <w:rPr>
-          <w:sz w:val="28"/>
-          <w:szCs w:val="28"/>
-        </w:rPr>
-      </w:pPr>
-      <w:r>
-        <w:rPr>
-          <w:sz w:val="28"/>
-          <w:szCs w:val="28"/>
+          <w:sz w:val="26"/>
+          <w:szCs w:val="26"/>
+        </w:rPr>
+        <w:t>’étre</w:t>
+      </w:r>
+      <w:proofErr w:type="spellEnd"/>
+      <w:r>
+        <w:rPr>
+          <w:sz w:val="26"/>
+          <w:szCs w:val="26"/>
+        </w:rPr>
+        <w:t xml:space="preserve"> present sur place)</w:t>
+      </w:r>
+    </w:p>
+    <w:p>
+      <w:pPr>
+        <w:rPr>
+          <w:b/>
+          <w:bCs/>
+          <w:sz w:val="26"/>
+          <w:szCs w:val="26"/>
+        </w:rPr>
+      </w:pPr>
+      <w:proofErr w:type="spellStart"/>
+      <w:r>
+        <w:rPr>
+          <w:b/>
+          <w:bCs/>
+          <w:sz w:val="26"/>
+          <w:szCs w:val="26"/>
         </w:rPr>
         <w:t>Utilisateures</w:t>
       </w:r>
+      <w:proofErr w:type="spellEnd"/>
     </w:p>
     <w:p>
       <w:pPr>
@@ -137,56 +288,117 @@
           <w:numId w:val="1"/>
         </w:numPr>
         <w:rPr>
-          <w:sz w:val="28"/>
-          <w:szCs w:val="28"/>
-        </w:rPr>
-      </w:pPr>
-      <w:r>
-        <w:rPr>
-          <w:sz w:val="28"/>
-          <w:szCs w:val="28"/>
+          <w:sz w:val="26"/>
+          <w:szCs w:val="26"/>
+        </w:rPr>
+      </w:pPr>
+      <w:r>
+        <w:rPr>
+          <w:sz w:val="26"/>
+          <w:szCs w:val="26"/>
         </w:rPr>
         <w:t xml:space="preserve">Les </w:t>
       </w:r>
-      <w:r>
-        <w:rPr>
-          <w:sz w:val="28"/>
-          <w:szCs w:val="28"/>
-        </w:rPr>
-        <w:t xml:space="preserve">propriétaire </w:t>
-      </w:r>
-      <w:r>
-        <w:rPr>
-          <w:sz w:val="28"/>
-          <w:szCs w:val="28"/>
-        </w:rPr>
-        <w:t xml:space="preserve">(les personnes qui </w:t>
-      </w:r>
-      <w:r>
-        <w:rPr>
-          <w:sz w:val="28"/>
-          <w:szCs w:val="28"/>
+      <w:proofErr w:type="spellStart"/>
+      <w:r>
+        <w:rPr>
+          <w:sz w:val="26"/>
+          <w:szCs w:val="26"/>
+        </w:rPr>
+        <w:t>propriétaire</w:t>
+      </w:r>
+      <w:proofErr w:type="spellEnd"/>
+      <w:r>
+        <w:rPr>
+          <w:sz w:val="26"/>
+          <w:szCs w:val="26"/>
+        </w:rPr>
+        <w:t xml:space="preserve"> </w:t>
+      </w:r>
+      <w:r>
+        <w:rPr>
+          <w:sz w:val="26"/>
+          <w:szCs w:val="26"/>
+        </w:rPr>
+        <w:t xml:space="preserve">(les </w:t>
+      </w:r>
+      <w:proofErr w:type="spellStart"/>
+      <w:r>
+        <w:rPr>
+          <w:sz w:val="26"/>
+          <w:szCs w:val="26"/>
+        </w:rPr>
+        <w:t>personnes</w:t>
+      </w:r>
+      <w:proofErr w:type="spellEnd"/>
+      <w:r>
+        <w:rPr>
+          <w:sz w:val="26"/>
+          <w:szCs w:val="26"/>
+        </w:rPr>
+        <w:t xml:space="preserve"> qui </w:t>
+      </w:r>
+      <w:proofErr w:type="spellStart"/>
+      <w:r>
+        <w:rPr>
+          <w:sz w:val="26"/>
+          <w:szCs w:val="26"/>
         </w:rPr>
         <w:t>veulent</w:t>
       </w:r>
-      <w:r>
-        <w:rPr>
-          <w:sz w:val="28"/>
-          <w:szCs w:val="28"/>
-        </w:rPr>
-        <w:t xml:space="preserve"> louer </w:t>
-      </w:r>
-      <w:r>
-        <w:rPr>
-          <w:sz w:val="28"/>
-          <w:szCs w:val="28"/>
-        </w:rPr>
-        <w:t>leurs propriétés</w:t>
-      </w:r>
-      <w:r>
-        <w:rPr>
-          <w:sz w:val="28"/>
-          <w:szCs w:val="28"/>
+      <w:proofErr w:type="spellEnd"/>
+      <w:r>
+        <w:rPr>
+          <w:sz w:val="26"/>
+          <w:szCs w:val="26"/>
+        </w:rPr>
+        <w:t xml:space="preserve"> </w:t>
+      </w:r>
+      <w:proofErr w:type="spellStart"/>
+      <w:r>
+        <w:rPr>
+          <w:sz w:val="26"/>
+          <w:szCs w:val="26"/>
+        </w:rPr>
+        <w:t>louer</w:t>
+      </w:r>
+      <w:proofErr w:type="spellEnd"/>
+      <w:r>
+        <w:rPr>
+          <w:sz w:val="26"/>
+          <w:szCs w:val="26"/>
+        </w:rPr>
+        <w:t xml:space="preserve"> </w:t>
+      </w:r>
+      <w:proofErr w:type="spellStart"/>
+      <w:r>
+        <w:rPr>
+          <w:sz w:val="26"/>
+          <w:szCs w:val="26"/>
+        </w:rPr>
+        <w:t>leurs</w:t>
+      </w:r>
+      <w:proofErr w:type="spellEnd"/>
+      <w:r>
+        <w:rPr>
+          <w:sz w:val="26"/>
+          <w:szCs w:val="26"/>
+        </w:rPr>
+        <w:t xml:space="preserve"> </w:t>
+      </w:r>
+      <w:proofErr w:type="spellStart"/>
+      <w:r>
+        <w:rPr>
+          <w:sz w:val="26"/>
+          <w:szCs w:val="26"/>
+        </w:rPr>
+        <w:t>propriétés</w:t>
+      </w:r>
+      <w:proofErr w:type="spellEnd"/>
+      <w:r>
+        <w:rPr>
+          <w:sz w:val="26"/>
+          <w:szCs w:val="26"/>
         </w:rPr>
         <w:t>)</w:t>
       </w:r>
@@ -199,45 +411,64 @@
           <w:numId w:val="1"/>
         </w:numPr>
         <w:rPr>
-          <w:sz w:val="28"/>
-          <w:szCs w:val="28"/>
-        </w:rPr>
-      </w:pPr>
-      <w:r>
-        <w:rPr>
-          <w:sz w:val="28"/>
-          <w:szCs w:val="28"/>
-        </w:rPr>
-        <w:t xml:space="preserve">Les clients (les personnes qui naviguent le site pour </w:t>
-      </w:r>
-      <w:r>
-        <w:rPr>
-          <w:sz w:val="28"/>
-          <w:szCs w:val="28"/>
+          <w:sz w:val="26"/>
+          <w:szCs w:val="26"/>
+        </w:rPr>
+      </w:pPr>
+      <w:r>
+        <w:rPr>
+          <w:sz w:val="26"/>
+          <w:szCs w:val="26"/>
+        </w:rPr>
+        <w:t xml:space="preserve">Les clients (les </w:t>
+      </w:r>
+      <w:proofErr w:type="spellStart"/>
+      <w:r>
+        <w:rPr>
+          <w:sz w:val="26"/>
+          <w:szCs w:val="26"/>
+        </w:rPr>
+        <w:t>personnes</w:t>
+      </w:r>
+      <w:proofErr w:type="spellEnd"/>
+      <w:r>
+        <w:rPr>
+          <w:sz w:val="26"/>
+          <w:szCs w:val="26"/>
+        </w:rPr>
+        <w:t xml:space="preserve"> qui </w:t>
+      </w:r>
+      <w:proofErr w:type="spellStart"/>
+      <w:r>
+        <w:rPr>
+          <w:sz w:val="26"/>
+          <w:szCs w:val="26"/>
+        </w:rPr>
+        <w:t>naviguent</w:t>
+      </w:r>
+      <w:proofErr w:type="spellEnd"/>
+      <w:r>
+        <w:rPr>
+          <w:sz w:val="26"/>
+          <w:szCs w:val="26"/>
+        </w:rPr>
+        <w:t xml:space="preserve"> le site pour </w:t>
+      </w:r>
+      <w:proofErr w:type="spellStart"/>
+      <w:r>
+        <w:rPr>
+          <w:sz w:val="26"/>
+          <w:szCs w:val="26"/>
         </w:rPr>
         <w:t>embaucher</w:t>
       </w:r>
-      <w:r>
-        <w:rPr>
-          <w:sz w:val="28"/>
-          <w:szCs w:val="28"/>
+      <w:proofErr w:type="spellEnd"/>
+      <w:r>
+        <w:rPr>
+          <w:sz w:val="26"/>
+          <w:szCs w:val="26"/>
         </w:rPr>
         <w:t>)</w:t>
-      </w:r>
-    </w:p>
-    <w:p>
-      <w:pPr>
-        <w:rPr>
-          <w:sz w:val="28"/>
-          <w:szCs w:val="28"/>
-        </w:rPr>
-      </w:pPr>
-      <w:r>
-        <w:rPr>
-          <w:sz w:val="28"/>
-          <w:szCs w:val="28"/>
-        </w:rPr>
-        <w:t>Fonctionnalités</w:t>
       </w:r>
     </w:p>
     <w:p>
@@ -248,31 +479,95 @@
           <w:numId w:val="1"/>
         </w:numPr>
         <w:rPr>
-          <w:sz w:val="28"/>
-          <w:szCs w:val="28"/>
-        </w:rPr>
-      </w:pPr>
-      <w:r>
-        <w:rPr>
-          <w:sz w:val="28"/>
-          <w:szCs w:val="28"/>
-        </w:rPr>
-        <w:t xml:space="preserve">Abilité de créer compte personnel pour les </w:t>
-      </w:r>
-      <w:r>
-        <w:rPr>
-          <w:sz w:val="28"/>
-          <w:szCs w:val="28"/>
-        </w:rPr>
-        <w:t>propriétaire</w:t>
-      </w:r>
-      <w:r>
-        <w:rPr>
-          <w:sz w:val="28"/>
-          <w:szCs w:val="28"/>
-        </w:rPr>
-        <w:t>s</w:t>
-      </w:r>
+          <w:sz w:val="26"/>
+          <w:szCs w:val="26"/>
+        </w:rPr>
+      </w:pPr>
+      <w:proofErr w:type="spellStart"/>
+      <w:r>
+        <w:rPr>
+          <w:sz w:val="26"/>
+          <w:szCs w:val="26"/>
+        </w:rPr>
+        <w:t>L’admin</w:t>
+      </w:r>
+      <w:proofErr w:type="spellEnd"/>
+      <w:r>
+        <w:rPr>
+          <w:sz w:val="26"/>
+          <w:szCs w:val="26"/>
+        </w:rPr>
+        <w:t xml:space="preserve"> (qui </w:t>
+      </w:r>
+      <w:proofErr w:type="spellStart"/>
+      <w:r>
+        <w:rPr>
+          <w:sz w:val="26"/>
+          <w:szCs w:val="26"/>
+        </w:rPr>
+        <w:t>gére</w:t>
+      </w:r>
+      <w:proofErr w:type="spellEnd"/>
+      <w:r>
+        <w:rPr>
+          <w:sz w:val="26"/>
+          <w:szCs w:val="26"/>
+        </w:rPr>
+        <w:t xml:space="preserve"> le </w:t>
+      </w:r>
+      <w:proofErr w:type="spellStart"/>
+      <w:r>
+        <w:rPr>
+          <w:sz w:val="26"/>
+          <w:szCs w:val="26"/>
+        </w:rPr>
+        <w:t>comptes</w:t>
+      </w:r>
+      <w:proofErr w:type="spellEnd"/>
+      <w:r>
+        <w:rPr>
+          <w:sz w:val="26"/>
+          <w:szCs w:val="26"/>
+        </w:rPr>
+        <w:t xml:space="preserve"> et les </w:t>
+      </w:r>
+      <w:proofErr w:type="spellStart"/>
+      <w:r>
+        <w:rPr>
+          <w:sz w:val="26"/>
+          <w:szCs w:val="26"/>
+        </w:rPr>
+        <w:t>postes</w:t>
+      </w:r>
+      <w:proofErr w:type="spellEnd"/>
+      <w:r>
+        <w:rPr>
+          <w:sz w:val="26"/>
+          <w:szCs w:val="26"/>
+        </w:rPr>
+        <w:t>)</w:t>
+      </w:r>
+    </w:p>
+    <w:p>
+      <w:pPr>
+        <w:rPr>
+          <w:b/>
+          <w:bCs/>
+          <w:sz w:val="26"/>
+          <w:szCs w:val="26"/>
+        </w:rPr>
+      </w:pPr>
+      <w:proofErr w:type="spellStart"/>
+      <w:r>
+        <w:rPr>
+          <w:b/>
+          <w:bCs/>
+          <w:sz w:val="26"/>
+          <w:szCs w:val="26"/>
+        </w:rPr>
+        <w:t>Fonctionnalités</w:t>
+      </w:r>
+      <w:proofErr w:type="spellEnd"/>
     </w:p>
     <w:p>
       <w:pPr>
@@ -282,35 +577,1245 @@
           <w:numId w:val="1"/>
         </w:numPr>
         <w:rPr>
-          <w:sz w:val="28"/>
-          <w:szCs w:val="28"/>
-        </w:rPr>
-      </w:pPr>
-      <w:r>
-        <w:rPr>
-          <w:sz w:val="28"/>
-          <w:szCs w:val="28"/>
-        </w:rPr>
-        <w:t xml:space="preserve">Abilité de rechercher sur les </w:t>
-      </w:r>
-      <w:r>
-        <w:rPr>
-          <w:sz w:val="28"/>
-          <w:szCs w:val="28"/>
-        </w:rPr>
-        <w:t>propriétés avec la méthode de filtre (</w:t>
-      </w:r>
-      <w:r>
-        <w:rPr>
-          <w:sz w:val="28"/>
-          <w:szCs w:val="28"/>
-        </w:rPr>
-        <w:t>ville, quartier, nombre de chambres, prix min et max, …)</w:t>
-      </w:r>
+          <w:sz w:val="26"/>
+          <w:szCs w:val="26"/>
+        </w:rPr>
+      </w:pPr>
+      <w:r>
+        <w:rPr>
+          <w:sz w:val="26"/>
+          <w:szCs w:val="26"/>
+        </w:rPr>
+        <w:t xml:space="preserve">Pour le </w:t>
+      </w:r>
+      <w:proofErr w:type="spellStart"/>
+      <w:r>
+        <w:rPr>
+          <w:sz w:val="26"/>
+          <w:szCs w:val="26"/>
+        </w:rPr>
+        <w:t>propriétaire</w:t>
+      </w:r>
+      <w:proofErr w:type="spellEnd"/>
+      <w:r>
+        <w:rPr>
+          <w:sz w:val="26"/>
+          <w:szCs w:val="26"/>
+        </w:rPr>
+        <w:t>:</w:t>
+      </w:r>
+    </w:p>
+    <w:p>
+      <w:pPr>
+        <w:pStyle w:val="ListParagraph"/>
+        <w:numPr>
+          <w:ilvl w:val="1"/>
+          <w:numId w:val="1"/>
+        </w:numPr>
+        <w:rPr>
+          <w:sz w:val="26"/>
+          <w:szCs w:val="26"/>
+        </w:rPr>
+      </w:pPr>
+      <w:proofErr w:type="spellStart"/>
+      <w:r>
+        <w:rPr>
+          <w:sz w:val="26"/>
+          <w:szCs w:val="26"/>
+        </w:rPr>
+        <w:t>Créer</w:t>
+      </w:r>
+      <w:proofErr w:type="spellEnd"/>
+      <w:r>
+        <w:rPr>
+          <w:sz w:val="26"/>
+          <w:szCs w:val="26"/>
+        </w:rPr>
+        <w:t xml:space="preserve"> </w:t>
+      </w:r>
+      <w:proofErr w:type="spellStart"/>
+      <w:r>
+        <w:rPr>
+          <w:sz w:val="26"/>
+          <w:szCs w:val="26"/>
+        </w:rPr>
+        <w:t>compte</w:t>
+      </w:r>
+      <w:proofErr w:type="spellEnd"/>
+      <w:r>
+        <w:rPr>
+          <w:sz w:val="26"/>
+          <w:szCs w:val="26"/>
+        </w:rPr>
+        <w:t xml:space="preserve"> (signup)</w:t>
+      </w:r>
+    </w:p>
+    <w:p>
+      <w:pPr>
+        <w:pStyle w:val="ListParagraph"/>
+        <w:numPr>
+          <w:ilvl w:val="1"/>
+          <w:numId w:val="1"/>
+        </w:numPr>
+        <w:rPr>
+          <w:sz w:val="26"/>
+          <w:szCs w:val="26"/>
+        </w:rPr>
+      </w:pPr>
+      <w:r>
+        <w:rPr>
+          <w:sz w:val="26"/>
+          <w:szCs w:val="26"/>
+        </w:rPr>
+        <w:t xml:space="preserve">Sign in (avec </w:t>
+      </w:r>
+      <w:proofErr w:type="spellStart"/>
+      <w:r>
+        <w:rPr>
+          <w:sz w:val="26"/>
+          <w:szCs w:val="26"/>
+        </w:rPr>
+        <w:t>authentification</w:t>
+      </w:r>
+      <w:proofErr w:type="spellEnd"/>
+      <w:r>
+        <w:rPr>
+          <w:sz w:val="26"/>
+          <w:szCs w:val="26"/>
+        </w:rPr>
+        <w:t>)</w:t>
+      </w:r>
+    </w:p>
+    <w:p>
+      <w:pPr>
+        <w:pStyle w:val="ListParagraph"/>
+        <w:numPr>
+          <w:ilvl w:val="1"/>
+          <w:numId w:val="1"/>
+        </w:numPr>
+        <w:rPr>
+          <w:sz w:val="26"/>
+          <w:szCs w:val="26"/>
+          <w:lang w:val="de-DE"/>
+        </w:rPr>
+      </w:pPr>
+      <w:r>
+        <w:rPr>
+          <w:sz w:val="26"/>
+          <w:szCs w:val="26"/>
+          <w:lang w:val="de-DE"/>
+        </w:rPr>
+        <w:t>Poster propriété en utilisant une formulaire</w:t>
+      </w:r>
+    </w:p>
+    <w:p>
+      <w:pPr>
+        <w:pStyle w:val="ListParagraph"/>
+        <w:numPr>
+          <w:ilvl w:val="2"/>
+          <w:numId w:val="1"/>
+        </w:numPr>
+        <w:rPr>
+          <w:sz w:val="26"/>
+          <w:szCs w:val="26"/>
+          <w:lang w:val="de-DE"/>
+        </w:rPr>
+      </w:pPr>
+      <w:r>
+        <w:rPr>
+          <w:sz w:val="26"/>
+          <w:szCs w:val="26"/>
+          <w:lang w:val="de-DE"/>
+        </w:rPr>
+        <w:t>Titre</w:t>
+      </w:r>
+    </w:p>
+    <w:p>
+      <w:pPr>
+        <w:pStyle w:val="ListParagraph"/>
+        <w:numPr>
+          <w:ilvl w:val="2"/>
+          <w:numId w:val="1"/>
+        </w:numPr>
+        <w:rPr>
+          <w:sz w:val="26"/>
+          <w:szCs w:val="26"/>
+        </w:rPr>
+      </w:pPr>
+      <w:r>
+        <w:rPr>
+          <w:sz w:val="26"/>
+          <w:szCs w:val="26"/>
+        </w:rPr>
+        <w:t xml:space="preserve">Photos ( Si la </w:t>
+      </w:r>
+      <w:proofErr w:type="spellStart"/>
+      <w:r>
+        <w:rPr>
+          <w:sz w:val="26"/>
+          <w:szCs w:val="26"/>
+        </w:rPr>
+        <w:t>propriété</w:t>
+      </w:r>
+      <w:proofErr w:type="spellEnd"/>
+      <w:r>
+        <w:rPr>
+          <w:sz w:val="26"/>
+          <w:szCs w:val="26"/>
+        </w:rPr>
+        <w:t xml:space="preserve"> </w:t>
+      </w:r>
+      <w:proofErr w:type="spellStart"/>
+      <w:r>
+        <w:rPr>
+          <w:sz w:val="26"/>
+          <w:szCs w:val="26"/>
+        </w:rPr>
+        <w:t>est</w:t>
+      </w:r>
+      <w:proofErr w:type="spellEnd"/>
+      <w:r>
+        <w:rPr>
+          <w:sz w:val="26"/>
+          <w:szCs w:val="26"/>
+        </w:rPr>
+        <w:t xml:space="preserve"> un </w:t>
+      </w:r>
+      <w:proofErr w:type="spellStart"/>
+      <w:r>
+        <w:rPr>
+          <w:sz w:val="26"/>
+          <w:szCs w:val="26"/>
+        </w:rPr>
+        <w:t>appartement</w:t>
+      </w:r>
+      <w:proofErr w:type="spellEnd"/>
+      <w:r>
+        <w:rPr>
+          <w:sz w:val="26"/>
+          <w:szCs w:val="26"/>
+        </w:rPr>
+        <w:t xml:space="preserve">, le </w:t>
+      </w:r>
+      <w:proofErr w:type="spellStart"/>
+      <w:r>
+        <w:rPr>
+          <w:sz w:val="26"/>
+          <w:szCs w:val="26"/>
+        </w:rPr>
+        <w:t>nomre</w:t>
+      </w:r>
+      <w:proofErr w:type="spellEnd"/>
+      <w:r>
+        <w:rPr>
+          <w:sz w:val="26"/>
+          <w:szCs w:val="26"/>
+        </w:rPr>
+        <w:t xml:space="preserve"> </w:t>
+      </w:r>
+      <w:proofErr w:type="spellStart"/>
+      <w:r>
+        <w:rPr>
+          <w:sz w:val="26"/>
+          <w:szCs w:val="26"/>
+        </w:rPr>
+        <w:t>d’images</w:t>
+      </w:r>
+      <w:proofErr w:type="spellEnd"/>
+      <w:r>
+        <w:rPr>
+          <w:sz w:val="26"/>
+          <w:szCs w:val="26"/>
+        </w:rPr>
+        <w:t xml:space="preserve"> </w:t>
+      </w:r>
+      <w:proofErr w:type="spellStart"/>
+      <w:r>
+        <w:rPr>
+          <w:sz w:val="26"/>
+          <w:szCs w:val="26"/>
+        </w:rPr>
+        <w:t>soit</w:t>
+      </w:r>
+      <w:proofErr w:type="spellEnd"/>
+      <w:r>
+        <w:rPr>
+          <w:sz w:val="26"/>
+          <w:szCs w:val="26"/>
+        </w:rPr>
+        <w:t xml:space="preserve"> </w:t>
+      </w:r>
+      <w:proofErr w:type="spellStart"/>
+      <w:r>
+        <w:rPr>
+          <w:sz w:val="26"/>
+          <w:szCs w:val="26"/>
+        </w:rPr>
+        <w:t>étre</w:t>
+      </w:r>
+      <w:proofErr w:type="spellEnd"/>
+      <w:r>
+        <w:rPr>
+          <w:sz w:val="26"/>
+          <w:szCs w:val="26"/>
+        </w:rPr>
+        <w:t xml:space="preserve">, </w:t>
+      </w:r>
+      <w:proofErr w:type="spellStart"/>
+      <w:r>
+        <w:rPr>
+          <w:sz w:val="26"/>
+          <w:szCs w:val="26"/>
+        </w:rPr>
+        <w:t>une</w:t>
+      </w:r>
+      <w:proofErr w:type="spellEnd"/>
+      <w:r>
+        <w:rPr>
+          <w:sz w:val="26"/>
+          <w:szCs w:val="26"/>
+        </w:rPr>
+        <w:t xml:space="preserve"> image pour </w:t>
+      </w:r>
+      <w:proofErr w:type="spellStart"/>
+      <w:r>
+        <w:rPr>
+          <w:sz w:val="26"/>
+          <w:szCs w:val="26"/>
+        </w:rPr>
+        <w:t>chaque</w:t>
+      </w:r>
+      <w:proofErr w:type="spellEnd"/>
+      <w:r>
+        <w:rPr>
+          <w:sz w:val="26"/>
+          <w:szCs w:val="26"/>
+        </w:rPr>
+        <w:t xml:space="preserve"> </w:t>
+      </w:r>
+      <w:proofErr w:type="spellStart"/>
+      <w:r>
+        <w:rPr>
+          <w:sz w:val="26"/>
+          <w:szCs w:val="26"/>
+        </w:rPr>
+        <w:t>chambre</w:t>
+      </w:r>
+      <w:proofErr w:type="spellEnd"/>
+      <w:r>
+        <w:rPr>
+          <w:sz w:val="26"/>
+          <w:szCs w:val="26"/>
+        </w:rPr>
+        <w:t>)</w:t>
+      </w:r>
+    </w:p>
+    <w:p>
+      <w:pPr>
+        <w:pStyle w:val="ListParagraph"/>
+        <w:numPr>
+          <w:ilvl w:val="2"/>
+          <w:numId w:val="1"/>
+        </w:numPr>
+        <w:rPr>
+          <w:sz w:val="26"/>
+          <w:szCs w:val="26"/>
+        </w:rPr>
+      </w:pPr>
+      <w:r>
+        <w:rPr>
+          <w:sz w:val="26"/>
+          <w:szCs w:val="26"/>
+        </w:rPr>
+        <w:t>Description (</w:t>
+      </w:r>
+      <w:proofErr w:type="spellStart"/>
+      <w:r>
+        <w:rPr>
+          <w:sz w:val="26"/>
+          <w:szCs w:val="26"/>
+        </w:rPr>
+        <w:t>létat</w:t>
+      </w:r>
+      <w:proofErr w:type="spellEnd"/>
+      <w:r>
+        <w:rPr>
+          <w:sz w:val="26"/>
+          <w:szCs w:val="26"/>
+        </w:rPr>
+        <w:t xml:space="preserve"> de </w:t>
+      </w:r>
+      <w:proofErr w:type="spellStart"/>
+      <w:r>
+        <w:rPr>
+          <w:sz w:val="26"/>
+          <w:szCs w:val="26"/>
+        </w:rPr>
+        <w:t>propriété</w:t>
+      </w:r>
+      <w:proofErr w:type="spellEnd"/>
+      <w:r>
+        <w:rPr>
+          <w:sz w:val="26"/>
+          <w:szCs w:val="26"/>
+        </w:rPr>
+        <w:t>)</w:t>
+      </w:r>
+    </w:p>
+    <w:p>
+      <w:pPr>
+        <w:pStyle w:val="ListParagraph"/>
+        <w:numPr>
+          <w:ilvl w:val="2"/>
+          <w:numId w:val="1"/>
+        </w:numPr>
+        <w:rPr>
+          <w:sz w:val="26"/>
+          <w:szCs w:val="26"/>
+        </w:rPr>
+      </w:pPr>
+      <w:proofErr w:type="spellStart"/>
+      <w:r>
+        <w:rPr>
+          <w:sz w:val="26"/>
+          <w:szCs w:val="26"/>
+        </w:rPr>
+        <w:t>Localisation</w:t>
+      </w:r>
+      <w:proofErr w:type="spellEnd"/>
+      <w:r>
+        <w:rPr>
+          <w:sz w:val="26"/>
+          <w:szCs w:val="26"/>
+        </w:rPr>
+        <w:t xml:space="preserve"> </w:t>
+      </w:r>
+    </w:p>
+    <w:p>
+      <w:pPr>
+        <w:pStyle w:val="ListParagraph"/>
+        <w:numPr>
+          <w:ilvl w:val="2"/>
+          <w:numId w:val="1"/>
+        </w:numPr>
+        <w:rPr>
+          <w:sz w:val="26"/>
+          <w:szCs w:val="26"/>
+        </w:rPr>
+      </w:pPr>
+      <w:r>
+        <w:rPr>
+          <w:sz w:val="26"/>
+          <w:szCs w:val="26"/>
+        </w:rPr>
+        <w:t>Contact</w:t>
+      </w:r>
+    </w:p>
+    <w:p>
+      <w:pPr>
+        <w:pStyle w:val="ListParagraph"/>
+        <w:numPr>
+          <w:ilvl w:val="1"/>
+          <w:numId w:val="1"/>
+        </w:numPr>
+        <w:rPr>
+          <w:sz w:val="26"/>
+          <w:szCs w:val="26"/>
+        </w:rPr>
+      </w:pPr>
+      <w:r>
+        <w:rPr>
+          <w:sz w:val="26"/>
+          <w:szCs w:val="26"/>
+        </w:rPr>
+        <w:t xml:space="preserve">Modifier, </w:t>
+      </w:r>
+      <w:proofErr w:type="spellStart"/>
+      <w:r>
+        <w:rPr>
+          <w:sz w:val="26"/>
+          <w:szCs w:val="26"/>
+        </w:rPr>
+        <w:t>supprimer</w:t>
+      </w:r>
+      <w:proofErr w:type="spellEnd"/>
+      <w:r>
+        <w:rPr>
+          <w:sz w:val="26"/>
+          <w:szCs w:val="26"/>
+        </w:rPr>
+        <w:t xml:space="preserve">, </w:t>
+      </w:r>
+      <w:proofErr w:type="spellStart"/>
+      <w:r>
+        <w:rPr>
+          <w:sz w:val="26"/>
+          <w:szCs w:val="26"/>
+        </w:rPr>
+        <w:t>ajouter</w:t>
+      </w:r>
+      <w:proofErr w:type="spellEnd"/>
+      <w:r>
+        <w:rPr>
+          <w:sz w:val="26"/>
+          <w:szCs w:val="26"/>
+        </w:rPr>
+        <w:t xml:space="preserve"> </w:t>
+      </w:r>
+      <w:proofErr w:type="spellStart"/>
+      <w:r>
+        <w:rPr>
+          <w:sz w:val="26"/>
+          <w:szCs w:val="26"/>
+        </w:rPr>
+        <w:t>propriété</w:t>
+      </w:r>
+      <w:proofErr w:type="spellEnd"/>
+    </w:p>
+    <w:p>
+      <w:pPr>
+        <w:pStyle w:val="ListParagraph"/>
+        <w:numPr>
+          <w:ilvl w:val="0"/>
+          <w:numId w:val="1"/>
+        </w:numPr>
+        <w:rPr>
+          <w:sz w:val="26"/>
+          <w:szCs w:val="26"/>
+        </w:rPr>
+      </w:pPr>
+      <w:r>
+        <w:rPr>
+          <w:sz w:val="26"/>
+          <w:szCs w:val="26"/>
+        </w:rPr>
+        <w:t xml:space="preserve">Pour le </w:t>
+      </w:r>
+      <w:proofErr w:type="spellStart"/>
+      <w:r>
+        <w:rPr>
+          <w:sz w:val="26"/>
+          <w:szCs w:val="26"/>
+        </w:rPr>
+        <w:t>visiteur</w:t>
+      </w:r>
+      <w:proofErr w:type="spellEnd"/>
+      <w:r>
+        <w:rPr>
+          <w:sz w:val="26"/>
+          <w:szCs w:val="26"/>
+        </w:rPr>
+        <w:t xml:space="preserve"> (client)</w:t>
+      </w:r>
+    </w:p>
+    <w:p>
+      <w:pPr>
+        <w:pStyle w:val="ListParagraph"/>
+        <w:numPr>
+          <w:ilvl w:val="1"/>
+          <w:numId w:val="1"/>
+        </w:numPr>
+        <w:rPr>
+          <w:sz w:val="26"/>
+          <w:szCs w:val="26"/>
+        </w:rPr>
+      </w:pPr>
+      <w:proofErr w:type="spellStart"/>
+      <w:r>
+        <w:rPr>
+          <w:sz w:val="26"/>
+          <w:szCs w:val="26"/>
+        </w:rPr>
+        <w:t>Voir</w:t>
+      </w:r>
+      <w:proofErr w:type="spellEnd"/>
+      <w:r>
+        <w:rPr>
+          <w:sz w:val="26"/>
+          <w:szCs w:val="26"/>
+        </w:rPr>
+        <w:t xml:space="preserve"> les </w:t>
+      </w:r>
+      <w:proofErr w:type="spellStart"/>
+      <w:r>
+        <w:rPr>
+          <w:sz w:val="26"/>
+          <w:szCs w:val="26"/>
+        </w:rPr>
+        <w:t>propriétés</w:t>
+      </w:r>
+      <w:proofErr w:type="spellEnd"/>
+      <w:r>
+        <w:rPr>
+          <w:sz w:val="26"/>
+          <w:szCs w:val="26"/>
+        </w:rPr>
+        <w:t xml:space="preserve"> et les </w:t>
+      </w:r>
+      <w:proofErr w:type="spellStart"/>
+      <w:r>
+        <w:rPr>
+          <w:sz w:val="26"/>
+          <w:szCs w:val="26"/>
+        </w:rPr>
+        <w:t>propriétaires</w:t>
+      </w:r>
+      <w:proofErr w:type="spellEnd"/>
+      <w:r>
+        <w:rPr>
+          <w:sz w:val="26"/>
+          <w:szCs w:val="26"/>
+        </w:rPr>
+        <w:t xml:space="preserve"> les plus </w:t>
+      </w:r>
+      <w:proofErr w:type="spellStart"/>
+      <w:r>
+        <w:rPr>
+          <w:sz w:val="26"/>
+          <w:szCs w:val="26"/>
+        </w:rPr>
+        <w:t>récents</w:t>
+      </w:r>
+      <w:proofErr w:type="spellEnd"/>
+      <w:r>
+        <w:rPr>
+          <w:sz w:val="26"/>
+          <w:szCs w:val="26"/>
+        </w:rPr>
+        <w:t xml:space="preserve"> </w:t>
+      </w:r>
+      <w:proofErr w:type="spellStart"/>
+      <w:r>
+        <w:rPr>
+          <w:sz w:val="26"/>
+          <w:szCs w:val="26"/>
+        </w:rPr>
+        <w:t>dans</w:t>
+      </w:r>
+      <w:proofErr w:type="spellEnd"/>
+      <w:r>
+        <w:rPr>
+          <w:sz w:val="26"/>
+          <w:szCs w:val="26"/>
+        </w:rPr>
+        <w:t xml:space="preserve"> un tableau de </w:t>
+      </w:r>
+      <w:proofErr w:type="spellStart"/>
+      <w:r>
+        <w:rPr>
+          <w:sz w:val="26"/>
+          <w:szCs w:val="26"/>
+        </w:rPr>
+        <w:t>bord</w:t>
+      </w:r>
+      <w:proofErr w:type="spellEnd"/>
+    </w:p>
+    <w:p>
+      <w:pPr>
+        <w:pStyle w:val="ListParagraph"/>
+        <w:numPr>
+          <w:ilvl w:val="1"/>
+          <w:numId w:val="1"/>
+        </w:numPr>
+        <w:rPr>
+          <w:sz w:val="26"/>
+          <w:szCs w:val="26"/>
+        </w:rPr>
+      </w:pPr>
+      <w:proofErr w:type="spellStart"/>
+      <w:r>
+        <w:rPr>
+          <w:sz w:val="26"/>
+          <w:szCs w:val="26"/>
+        </w:rPr>
+        <w:t>Accéder</w:t>
+      </w:r>
+      <w:proofErr w:type="spellEnd"/>
+      <w:r>
+        <w:rPr>
+          <w:sz w:val="26"/>
+          <w:szCs w:val="26"/>
+        </w:rPr>
+        <w:t xml:space="preserve"> aux </w:t>
+      </w:r>
+      <w:proofErr w:type="spellStart"/>
+      <w:r>
+        <w:rPr>
+          <w:sz w:val="26"/>
+          <w:szCs w:val="26"/>
+        </w:rPr>
+        <w:t>informations</w:t>
+      </w:r>
+      <w:proofErr w:type="spellEnd"/>
+      <w:r>
+        <w:rPr>
+          <w:sz w:val="26"/>
+          <w:szCs w:val="26"/>
+        </w:rPr>
+        <w:t xml:space="preserve"> </w:t>
+      </w:r>
+      <w:proofErr w:type="spellStart"/>
+      <w:r>
+        <w:rPr>
+          <w:sz w:val="26"/>
+          <w:szCs w:val="26"/>
+        </w:rPr>
+        <w:t>publiques</w:t>
+      </w:r>
+      <w:proofErr w:type="spellEnd"/>
+      <w:r>
+        <w:rPr>
+          <w:sz w:val="26"/>
+          <w:szCs w:val="26"/>
+        </w:rPr>
+        <w:t xml:space="preserve"> du </w:t>
+      </w:r>
+      <w:proofErr w:type="spellStart"/>
+      <w:r>
+        <w:rPr>
+          <w:sz w:val="26"/>
+          <w:szCs w:val="26"/>
+        </w:rPr>
+        <w:t>propriétaire</w:t>
+      </w:r>
+      <w:proofErr w:type="spellEnd"/>
+    </w:p>
+    <w:p>
+      <w:pPr>
+        <w:pStyle w:val="ListParagraph"/>
+        <w:numPr>
+          <w:ilvl w:val="1"/>
+          <w:numId w:val="1"/>
+        </w:numPr>
+        <w:rPr>
+          <w:sz w:val="26"/>
+          <w:szCs w:val="26"/>
+        </w:rPr>
+      </w:pPr>
+      <w:proofErr w:type="spellStart"/>
+      <w:r>
+        <w:rPr>
+          <w:sz w:val="26"/>
+          <w:szCs w:val="26"/>
+        </w:rPr>
+        <w:t>Abilité</w:t>
+      </w:r>
+      <w:proofErr w:type="spellEnd"/>
+      <w:r>
+        <w:rPr>
+          <w:sz w:val="26"/>
+          <w:szCs w:val="26"/>
+        </w:rPr>
+        <w:t xml:space="preserve"> de </w:t>
+      </w:r>
+      <w:proofErr w:type="spellStart"/>
+      <w:r>
+        <w:rPr>
+          <w:sz w:val="26"/>
+          <w:szCs w:val="26"/>
+        </w:rPr>
+        <w:t>rechercher</w:t>
+      </w:r>
+      <w:proofErr w:type="spellEnd"/>
+      <w:r>
+        <w:rPr>
+          <w:sz w:val="26"/>
+          <w:szCs w:val="26"/>
+        </w:rPr>
+        <w:t xml:space="preserve"> sur les </w:t>
+      </w:r>
+      <w:proofErr w:type="spellStart"/>
+      <w:r>
+        <w:rPr>
+          <w:sz w:val="26"/>
+          <w:szCs w:val="26"/>
+        </w:rPr>
+        <w:t>propriétés</w:t>
+      </w:r>
+      <w:proofErr w:type="spellEnd"/>
+      <w:r>
+        <w:rPr>
+          <w:sz w:val="26"/>
+          <w:szCs w:val="26"/>
+        </w:rPr>
+        <w:t xml:space="preserve"> avec la </w:t>
+      </w:r>
+      <w:proofErr w:type="spellStart"/>
+      <w:r>
+        <w:rPr>
+          <w:sz w:val="26"/>
+          <w:szCs w:val="26"/>
+        </w:rPr>
+        <w:t>méthode</w:t>
+      </w:r>
+      <w:proofErr w:type="spellEnd"/>
+      <w:r>
+        <w:rPr>
+          <w:sz w:val="26"/>
+          <w:szCs w:val="26"/>
+        </w:rPr>
+        <w:t xml:space="preserve"> de </w:t>
+      </w:r>
+      <w:proofErr w:type="spellStart"/>
+      <w:r>
+        <w:rPr>
+          <w:sz w:val="26"/>
+          <w:szCs w:val="26"/>
+        </w:rPr>
+        <w:t>filtre</w:t>
+      </w:r>
+      <w:proofErr w:type="spellEnd"/>
+      <w:r>
+        <w:rPr>
+          <w:sz w:val="26"/>
+          <w:szCs w:val="26"/>
+        </w:rPr>
+        <w:t xml:space="preserve"> (</w:t>
+      </w:r>
+      <w:proofErr w:type="spellStart"/>
+      <w:r>
+        <w:rPr>
+          <w:sz w:val="26"/>
+          <w:szCs w:val="26"/>
+        </w:rPr>
+        <w:t>ville</w:t>
+      </w:r>
+      <w:proofErr w:type="spellEnd"/>
+      <w:r>
+        <w:rPr>
+          <w:sz w:val="26"/>
+          <w:szCs w:val="26"/>
+        </w:rPr>
+        <w:t xml:space="preserve">, quartier, </w:t>
+      </w:r>
+      <w:proofErr w:type="spellStart"/>
+      <w:r>
+        <w:rPr>
+          <w:sz w:val="26"/>
+          <w:szCs w:val="26"/>
+        </w:rPr>
+        <w:t>nombre</w:t>
+      </w:r>
+      <w:proofErr w:type="spellEnd"/>
+      <w:r>
+        <w:rPr>
+          <w:sz w:val="26"/>
+          <w:szCs w:val="26"/>
+        </w:rPr>
+        <w:t xml:space="preserve"> de </w:t>
+      </w:r>
+      <w:proofErr w:type="spellStart"/>
+      <w:r>
+        <w:rPr>
+          <w:sz w:val="26"/>
+          <w:szCs w:val="26"/>
+        </w:rPr>
+        <w:t>chambres</w:t>
+      </w:r>
+      <w:proofErr w:type="spellEnd"/>
+      <w:r>
+        <w:rPr>
+          <w:sz w:val="26"/>
+          <w:szCs w:val="26"/>
+        </w:rPr>
+        <w:t xml:space="preserve"> (Si </w:t>
+      </w:r>
+      <w:proofErr w:type="spellStart"/>
+      <w:r>
+        <w:rPr>
+          <w:sz w:val="26"/>
+          <w:szCs w:val="26"/>
+        </w:rPr>
+        <w:t>il</w:t>
+      </w:r>
+      <w:proofErr w:type="spellEnd"/>
+      <w:r>
+        <w:rPr>
+          <w:sz w:val="26"/>
+          <w:szCs w:val="26"/>
+        </w:rPr>
+        <w:t xml:space="preserve"> </w:t>
+      </w:r>
+      <w:proofErr w:type="spellStart"/>
+      <w:r>
+        <w:rPr>
+          <w:sz w:val="26"/>
+          <w:szCs w:val="26"/>
+        </w:rPr>
+        <w:t>est</w:t>
+      </w:r>
+      <w:proofErr w:type="spellEnd"/>
+      <w:r>
+        <w:rPr>
+          <w:sz w:val="26"/>
+          <w:szCs w:val="26"/>
+        </w:rPr>
+        <w:t xml:space="preserve"> un </w:t>
+      </w:r>
+      <w:proofErr w:type="spellStart"/>
+      <w:r>
+        <w:rPr>
+          <w:sz w:val="26"/>
+          <w:szCs w:val="26"/>
+        </w:rPr>
+        <w:t>appartement</w:t>
+      </w:r>
+      <w:proofErr w:type="spellEnd"/>
+      <w:r>
+        <w:rPr>
+          <w:sz w:val="26"/>
+          <w:szCs w:val="26"/>
+        </w:rPr>
+        <w:t>)</w:t>
+      </w:r>
+      <w:r>
+        <w:rPr>
+          <w:sz w:val="26"/>
+          <w:szCs w:val="26"/>
+        </w:rPr>
+        <w:t>, prix min et max, …)</w:t>
+      </w:r>
+    </w:p>
+    <w:p>
+      <w:pPr>
+        <w:pStyle w:val="ListParagraph"/>
+        <w:numPr>
+          <w:ilvl w:val="1"/>
+          <w:numId w:val="1"/>
+        </w:numPr>
+        <w:rPr>
+          <w:sz w:val="26"/>
+          <w:szCs w:val="26"/>
+        </w:rPr>
+      </w:pPr>
+      <w:r>
+        <w:rPr>
+          <w:sz w:val="26"/>
+          <w:szCs w:val="26"/>
+        </w:rPr>
+        <w:t xml:space="preserve">Commenter sur le profile de </w:t>
+      </w:r>
+      <w:proofErr w:type="spellStart"/>
+      <w:r>
+        <w:rPr>
+          <w:sz w:val="26"/>
+          <w:szCs w:val="26"/>
+        </w:rPr>
+        <w:t>propriétaire</w:t>
+      </w:r>
+      <w:proofErr w:type="spellEnd"/>
+      <w:r>
+        <w:rPr>
+          <w:sz w:val="26"/>
+          <w:szCs w:val="26"/>
+        </w:rPr>
+        <w:t xml:space="preserve"> pour la </w:t>
+      </w:r>
+      <w:proofErr w:type="spellStart"/>
+      <w:r>
+        <w:rPr>
+          <w:sz w:val="26"/>
+          <w:szCs w:val="26"/>
+        </w:rPr>
+        <w:t>confiance</w:t>
+      </w:r>
+      <w:proofErr w:type="spellEnd"/>
+      <w:r>
+        <w:rPr>
+          <w:sz w:val="26"/>
+          <w:szCs w:val="26"/>
+        </w:rPr>
+        <w:t xml:space="preserve"> </w:t>
+      </w:r>
+      <w:proofErr w:type="spellStart"/>
+      <w:r>
+        <w:rPr>
+          <w:sz w:val="26"/>
+          <w:szCs w:val="26"/>
+        </w:rPr>
+        <w:t>d’autre</w:t>
+      </w:r>
+      <w:proofErr w:type="spellEnd"/>
+      <w:r>
+        <w:rPr>
+          <w:sz w:val="26"/>
+          <w:szCs w:val="26"/>
+        </w:rPr>
+        <w:t xml:space="preserve"> </w:t>
+      </w:r>
+      <w:proofErr w:type="spellStart"/>
+      <w:r>
+        <w:rPr>
+          <w:sz w:val="26"/>
+          <w:szCs w:val="26"/>
+        </w:rPr>
+        <w:t>visiteurs</w:t>
+      </w:r>
+      <w:proofErr w:type="spellEnd"/>
+    </w:p>
+    <w:p>
+      <w:pPr>
+        <w:pStyle w:val="ListParagraph"/>
+        <w:numPr>
+          <w:ilvl w:val="0"/>
+          <w:numId w:val="1"/>
+        </w:numPr>
+        <w:rPr>
+          <w:sz w:val="26"/>
+          <w:szCs w:val="26"/>
+        </w:rPr>
+      </w:pPr>
+      <w:r>
+        <w:rPr>
+          <w:sz w:val="26"/>
+          <w:szCs w:val="26"/>
+        </w:rPr>
+        <w:t xml:space="preserve">Pour </w:t>
+      </w:r>
+      <w:proofErr w:type="spellStart"/>
+      <w:r>
+        <w:rPr>
+          <w:sz w:val="26"/>
+          <w:szCs w:val="26"/>
+        </w:rPr>
+        <w:t>l’admin</w:t>
+      </w:r>
+      <w:proofErr w:type="spellEnd"/>
+    </w:p>
+    <w:p>
+      <w:pPr>
+        <w:pStyle w:val="ListParagraph"/>
+        <w:numPr>
+          <w:ilvl w:val="1"/>
+          <w:numId w:val="1"/>
+        </w:numPr>
+        <w:rPr>
+          <w:sz w:val="26"/>
+          <w:szCs w:val="26"/>
+        </w:rPr>
+      </w:pPr>
+      <w:r>
+        <w:rPr>
+          <w:sz w:val="26"/>
+          <w:szCs w:val="26"/>
+        </w:rPr>
+        <w:t xml:space="preserve">La </w:t>
+      </w:r>
+      <w:proofErr w:type="spellStart"/>
+      <w:r>
+        <w:rPr>
+          <w:sz w:val="26"/>
+          <w:szCs w:val="26"/>
+        </w:rPr>
+        <w:t>possibilité</w:t>
+      </w:r>
+      <w:proofErr w:type="spellEnd"/>
+      <w:r>
+        <w:rPr>
+          <w:sz w:val="26"/>
+          <w:szCs w:val="26"/>
+        </w:rPr>
+        <w:t xml:space="preserve"> </w:t>
+      </w:r>
+      <w:proofErr w:type="spellStart"/>
+      <w:r>
+        <w:rPr>
+          <w:sz w:val="26"/>
+          <w:szCs w:val="26"/>
+        </w:rPr>
+        <w:t>d'annuler</w:t>
+      </w:r>
+      <w:proofErr w:type="spellEnd"/>
+      <w:r>
+        <w:rPr>
+          <w:sz w:val="26"/>
+          <w:szCs w:val="26"/>
+        </w:rPr>
+        <w:t xml:space="preserve"> les publications</w:t>
+      </w:r>
+    </w:p>
+    <w:p>
+      <w:pPr>
+        <w:pStyle w:val="ListParagraph"/>
+        <w:numPr>
+          <w:ilvl w:val="1"/>
+          <w:numId w:val="1"/>
+        </w:numPr>
+        <w:rPr>
+          <w:sz w:val="26"/>
+          <w:szCs w:val="26"/>
+        </w:rPr>
+      </w:pPr>
+      <w:proofErr w:type="spellStart"/>
+      <w:r>
+        <w:rPr>
+          <w:sz w:val="26"/>
+          <w:szCs w:val="26"/>
+        </w:rPr>
+        <w:t>Afficher</w:t>
+      </w:r>
+      <w:proofErr w:type="spellEnd"/>
+      <w:r>
+        <w:rPr>
+          <w:sz w:val="26"/>
+          <w:szCs w:val="26"/>
+        </w:rPr>
+        <w:t xml:space="preserve"> les </w:t>
+      </w:r>
+      <w:proofErr w:type="spellStart"/>
+      <w:r>
+        <w:rPr>
+          <w:sz w:val="26"/>
+          <w:szCs w:val="26"/>
+        </w:rPr>
+        <w:t>informations</w:t>
+      </w:r>
+      <w:proofErr w:type="spellEnd"/>
+      <w:r>
+        <w:rPr>
+          <w:sz w:val="26"/>
+          <w:szCs w:val="26"/>
+        </w:rPr>
+        <w:t xml:space="preserve"> des </w:t>
+      </w:r>
+      <w:proofErr w:type="spellStart"/>
+      <w:r>
+        <w:rPr>
+          <w:sz w:val="26"/>
+          <w:szCs w:val="26"/>
+        </w:rPr>
+        <w:t>comptes</w:t>
+      </w:r>
+      <w:proofErr w:type="spellEnd"/>
+      <w:r>
+        <w:rPr>
+          <w:sz w:val="26"/>
+          <w:szCs w:val="26"/>
+        </w:rPr>
+        <w:t xml:space="preserve"> de </w:t>
+      </w:r>
+      <w:proofErr w:type="spellStart"/>
+      <w:r>
+        <w:rPr>
+          <w:sz w:val="26"/>
+          <w:szCs w:val="26"/>
+        </w:rPr>
+        <w:t>propriétaire</w:t>
+      </w:r>
+      <w:proofErr w:type="spellEnd"/>
+    </w:p>
+    <w:p>
+      <w:pPr>
+        <w:pStyle w:val="ListParagraph"/>
+        <w:numPr>
+          <w:ilvl w:val="1"/>
+          <w:numId w:val="1"/>
+        </w:numPr>
+        <w:rPr>
+          <w:sz w:val="26"/>
+          <w:szCs w:val="26"/>
+        </w:rPr>
+      </w:pPr>
+      <w:r>
+        <w:rPr>
+          <w:sz w:val="26"/>
+          <w:szCs w:val="26"/>
+        </w:rPr>
+        <w:t xml:space="preserve">La </w:t>
+      </w:r>
+      <w:proofErr w:type="spellStart"/>
+      <w:r>
+        <w:rPr>
+          <w:sz w:val="26"/>
+          <w:szCs w:val="26"/>
+        </w:rPr>
+        <w:t>possibilité</w:t>
+      </w:r>
+      <w:proofErr w:type="spellEnd"/>
+      <w:r>
+        <w:rPr>
+          <w:sz w:val="26"/>
+          <w:szCs w:val="26"/>
+        </w:rPr>
+        <w:t xml:space="preserve"> </w:t>
+      </w:r>
+      <w:proofErr w:type="spellStart"/>
+      <w:r>
+        <w:rPr>
+          <w:sz w:val="26"/>
+          <w:szCs w:val="26"/>
+        </w:rPr>
+        <w:t>d'annuler</w:t>
+      </w:r>
+      <w:proofErr w:type="spellEnd"/>
+      <w:r>
+        <w:rPr>
+          <w:sz w:val="26"/>
+          <w:szCs w:val="26"/>
+        </w:rPr>
+        <w:t xml:space="preserve"> les </w:t>
+      </w:r>
+      <w:proofErr w:type="spellStart"/>
+      <w:r>
+        <w:rPr>
+          <w:sz w:val="26"/>
+          <w:szCs w:val="26"/>
+        </w:rPr>
+        <w:t>comptes</w:t>
+      </w:r>
+      <w:proofErr w:type="spellEnd"/>
+      <w:r>
+        <w:rPr>
+          <w:sz w:val="26"/>
+          <w:szCs w:val="26"/>
+        </w:rPr>
+        <w:t xml:space="preserve"> </w:t>
+      </w:r>
+      <w:proofErr w:type="spellStart"/>
+      <w:r>
+        <w:rPr>
+          <w:sz w:val="26"/>
+          <w:szCs w:val="26"/>
+        </w:rPr>
+        <w:t>frauduleux</w:t>
+      </w:r>
+      <w:proofErr w:type="spellEnd"/>
+      <w:r>
+        <w:rPr>
+          <w:sz w:val="26"/>
+          <w:szCs w:val="26"/>
+        </w:rPr>
+        <w:t xml:space="preserve"> </w:t>
+      </w:r>
+      <w:proofErr w:type="spellStart"/>
+      <w:r>
+        <w:rPr>
+          <w:sz w:val="26"/>
+          <w:szCs w:val="26"/>
+        </w:rPr>
+        <w:t>ou</w:t>
+      </w:r>
+      <w:proofErr w:type="spellEnd"/>
+      <w:r>
+        <w:rPr>
+          <w:sz w:val="26"/>
+          <w:szCs w:val="26"/>
+        </w:rPr>
+        <w:t xml:space="preserve"> </w:t>
+      </w:r>
+      <w:proofErr w:type="spellStart"/>
+      <w:r>
+        <w:rPr>
+          <w:sz w:val="26"/>
+          <w:szCs w:val="26"/>
+        </w:rPr>
+        <w:t>inactifs</w:t>
+      </w:r>
+      <w:proofErr w:type="spellEnd"/>
     </w:p>
     <w:sectPr>
       <w:pgSz w:w="12240" w:h="15840" w:code="1"/>
-      <w:pgMar w:top="1440" w:right="1440" w:bottom="1440" w:left="1440" w:header="720" w:footer="720" w:gutter="0"/>
+      <w:pgMar w:top="993" w:right="1440" w:bottom="1440" w:left="1440" w:header="720" w:footer="720" w:gutter="0"/>
       <w:cols w:space="720"/>
       <w:docGrid w:linePitch="360"/>
     </w:sectPr>
@@ -319,7 +1824,7 @@
 </file>
 
 <file path=word/numbering.xml><?xml version="1.0" encoding="utf-8"?>
-<w:numbering xmlns:wpc="http://schemas.microsoft.com/office/word/2010/wordprocessingCanvas" xmlns:cx="http://schemas.microsoft.com/office/drawing/2014/chartex" xmlns:cx1="http://schemas.microsoft.com/office/drawing/2015/9/8/chartex" xmlns:cx2="http://schemas.microsoft.com/office/drawing/2015/10/21/chartex" xmlns:cx3="http://schemas.microsoft.com/office/drawing/2016/5/9/chartex" xmlns:cx4="http://schemas.microsoft.com/office/drawing/2016/5/10/chartex" xmlns:cx5="http://schemas.microsoft.com/office/drawing/2016/5/11/chartex" xmlns:cx6="http://schemas.microsoft.com/office/drawing/2016/5/12/chartex" xmlns:cx7="http://schemas.microsoft.com/office/drawing/2016/5/13/chartex" xmlns:cx8="http://schemas.microsoft.com/office/drawing/2016/5/14/chartex" xmlns:mc="http://schemas.openxmlformats.org/markup-compatibility/2006" xmlns:aink="http://schemas.microsoft.com/office/drawing/2016/ink" xmlns:am3d="http://schemas.microsoft.com/office/drawing/2017/model3d" xmlns:o="urn:schemas-microsoft-com:office:office" xmlns:r="http://schemas.openxmlformats.org/officeDocument/2006/relationships" xmlns:m="http://schemas.openxmlformats.org/officeDocument/2006/math" xmlns:v="urn:schemas-microsoft-com:vml" xmlns:wp14="http://schemas.microsoft.com/office/word/2010/wordprocessingDrawing" xmlns:wp="http://schemas.openxmlformats.org/drawingml/2006/wordprocessingDrawing" xmlns:w10="urn:schemas-microsoft-com:office:word" xmlns:w="http://schemas.openxmlformats.org/wordprocessingml/2006/main" xmlns:w14="http://schemas.microsoft.com/office/word/2010/wordml" xmlns:w15="http://schemas.microsoft.com/office/word/2012/wordml" xmlns:w16cex="http://schemas.microsoft.com/office/word/2018/wordml/cex" xmlns:w16cid="http://schemas.microsoft.com/office/word/2016/wordml/cid" xmlns:w16="http://schemas.microsoft.com/office/word/2018/wordml" xmlns:w16sdtdh="http://schemas.microsoft.com/office/word/2020/wordml/sdtdatahash" xmlns:w16se="http://schemas.microsoft.com/office/word/2015/wordml/symex" xmlns:wpg="http://schemas.microsoft.com/office/word/2010/wordprocessingGroup" xmlns:wpi="http://schemas.microsoft.com/office/word/2010/wordprocessingInk" xmlns:wne="http://schemas.microsoft.com/office/word/2006/wordml" xmlns:wps="http://schemas.microsoft.com/office/word/2010/wordprocessingShape" mc:Ignorable="w14 w15 w16se w16cid w16 w16cex w16sdtdh wp14">
+<w:numbering xmlns:wpc="http://schemas.microsoft.com/office/word/2010/wordprocessingCanvas" xmlns:cx="http://schemas.microsoft.com/office/drawing/2014/chartex" xmlns:cx1="http://schemas.microsoft.com/office/drawing/2015/9/8/chartex" xmlns:cx2="http://schemas.microsoft.com/office/drawing/2015/10/21/chartex" xmlns:cx3="http://schemas.microsoft.com/office/drawing/2016/5/9/chartex" xmlns:cx4="http://schemas.microsoft.com/office/drawing/2016/5/10/chartex" xmlns:cx5="http://schemas.microsoft.com/office/drawing/2016/5/11/chartex" xmlns:cx6="http://schemas.microsoft.com/office/drawing/2016/5/12/chartex" xmlns:cx7="http://schemas.microsoft.com/office/drawing/2016/5/13/chartex" xmlns:cx8="http://schemas.microsoft.com/office/drawing/2016/5/14/chartex" xmlns:mc="http://schemas.openxmlformats.org/markup-compatibility/2006" xmlns:aink="http://schemas.microsoft.com/office/drawing/2016/ink" xmlns:am3d="http://schemas.microsoft.com/office/drawing/2017/model3d" xmlns:o="urn:schemas-microsoft-com:office:office" xmlns:oel="http://schemas.microsoft.com/office/2019/extlst" xmlns:r="http://schemas.openxmlformats.org/officeDocument/2006/relationships" xmlns:m="http://schemas.openxmlformats.org/officeDocument/2006/math" xmlns:v="urn:schemas-microsoft-com:vml" xmlns:wp14="http://schemas.microsoft.com/office/word/2010/wordprocessingDrawing" xmlns:wp="http://schemas.openxmlformats.org/drawingml/2006/wordprocessingDrawing" xmlns:w10="urn:schemas-microsoft-com:office:word" xmlns:w="http://schemas.openxmlformats.org/wordprocessingml/2006/main" xmlns:w14="http://schemas.microsoft.com/office/word/2010/wordml" xmlns:w15="http://schemas.microsoft.com/office/word/2012/wordml" xmlns:w16cex="http://schemas.microsoft.com/office/word/2018/wordml/cex" xmlns:w16cid="http://schemas.microsoft.com/office/word/2016/wordml/cid" xmlns:w16="http://schemas.microsoft.com/office/word/2018/wordml" xmlns:w16sdtdh="http://schemas.microsoft.com/office/word/2020/wordml/sdtdatahash" xmlns:w16se="http://schemas.microsoft.com/office/word/2015/wordml/symex" xmlns:wpg="http://schemas.microsoft.com/office/word/2010/wordprocessingGroup" xmlns:wpi="http://schemas.microsoft.com/office/word/2010/wordprocessingInk" xmlns:wne="http://schemas.microsoft.com/office/word/2006/wordml" xmlns:wps="http://schemas.microsoft.com/office/word/2010/wordprocessingShape" mc:Ignorable="w14 w15 w16se w16cid w16 w16cex w16sdtdh wp14">
   <w:abstractNum w:abstractNumId="0" w15:restartNumberingAfterBreak="0">
     <w:nsid w:val="5E8F57E7"/>
     <w:multiLevelType w:val="hybridMultilevel"/>
@@ -335,7 +1840,7 @@
         <w:rFonts w:ascii="Calibri" w:eastAsiaTheme="minorHAnsi" w:hAnsi="Calibri" w:cs="Calibri" w:hint="default"/>
       </w:rPr>
     </w:lvl>
-    <w:lvl w:ilvl="1" w:tplc="04090003" w:tentative="1">
+    <w:lvl w:ilvl="1" w:tplc="04090003">
       <w:start w:val="1"/>
       <w:numFmt w:val="bullet"/>
       <w:lvlText w:val="o"/>
@@ -347,7 +1852,7 @@
         <w:rFonts w:ascii="Courier New" w:hAnsi="Courier New" w:cs="Courier New" w:hint="default"/>
       </w:rPr>
     </w:lvl>
-    <w:lvl w:ilvl="2" w:tplc="04090005" w:tentative="1">
+    <w:lvl w:ilvl="2" w:tplc="04090005">
       <w:start w:val="1"/>
       <w:numFmt w:val="bullet"/>
       <w:lvlText w:val=""/>
@@ -359,7 +1864,7 @@
         <w:rFonts w:ascii="Wingdings" w:hAnsi="Wingdings" w:hint="default"/>
       </w:rPr>
     </w:lvl>
-    <w:lvl w:ilvl="3" w:tplc="04090001" w:tentative="1">
+    <w:lvl w:ilvl="3" w:tplc="04090001">
       <w:start w:val="1"/>
       <w:numFmt w:val="bullet"/>
       <w:lvlText w:val=""/>
@@ -432,7 +1937,7 @@
       </w:rPr>
     </w:lvl>
   </w:abstractNum>
-  <w:num w:numId="1">
+  <w:num w:numId="1" w16cid:durableId="636303097">
     <w:abstractNumId w:val="0"/>
   </w:num>
 </w:numbering>

</xml_diff>